<commit_message>
automation assignment corejava module 6 updated
</commit_message>
<xml_diff>
--- a/MANUAL/ASSIGNMENT/MODULE 2/MODULE-2.docx
+++ b/MANUAL/ASSIGNMENT/MODULE 2/MODULE-2.docx
@@ -1350,7 +1350,21 @@
           <w:sz w:val="24"/>
           <w:szCs w:val="24"/>
         </w:rPr>
-        <w:t xml:space="preserve"> Adhoc testing is an informal testing type with an aim to break the system.Testers randomly test the application without any test cases or any business requirement document.Adhoc Testing does not follow any structured way of testing and it is randomly done on any part of the application</w:t>
+        <w:t xml:space="preserve"> Adhoc testing is an informal testing type with an aim to break the system.</w:t>
+      </w:r>
+      <w:r>
+        <w:rPr>
+          <w:sz w:val="24"/>
+          <w:szCs w:val="24"/>
+        </w:rPr>
+        <w:t xml:space="preserve"> </w:t>
+      </w:r>
+      <w:r>
+        <w:rPr>
+          <w:sz w:val="24"/>
+          <w:szCs w:val="24"/>
+        </w:rPr>
+        <w:t>Testers randomly test the application without any test cases or any business requirement document.Adhoc Testing does not follow any structured way of testing and it is randomly done on any part of the application</w:t>
       </w:r>
       <w:r>
         <w:rPr>
@@ -5915,32 +5929,43 @@
           <w:sz w:val="22"/>
           <w:szCs w:val="22"/>
         </w:rPr>
-        <w:t>It enhances the communication between the developing team and the testing team.</w:t>
-      </w:r>
-    </w:p>
-    <w:p>
-      <w:pPr>
-        <w:pStyle w:val="trt0xe"/>
-        <w:numPr>
-          <w:ilvl w:val="0"/>
-          <w:numId w:val="25"/>
-        </w:numPr>
-        <w:shd w:val="clear" w:color="auto" w:fill="FFFFFF"/>
-        <w:spacing w:before="0" w:beforeAutospacing="0" w:after="60" w:afterAutospacing="0"/>
+        <w:t>It enhances the communication between the develo</w:t>
+      </w:r>
+      <w:bookmarkStart w:id="0" w:name="_GoBack"/>
+      <w:bookmarkEnd w:id="0"/>
+      <w:r>
         <w:rPr>
           <w:rFonts w:ascii="Calibri body" w:hAnsi="Calibri body" w:cstheme="majorHAnsi"/>
           <w:color w:val="202124"/>
           <w:sz w:val="22"/>
           <w:szCs w:val="22"/>
         </w:rPr>
-      </w:pPr>
-      <w:r>
+        <w:t>ping team and the testing team.</w:t>
+      </w:r>
+    </w:p>
+    <w:p>
+      <w:pPr>
+        <w:pStyle w:val="trt0xe"/>
+        <w:numPr>
+          <w:ilvl w:val="0"/>
+          <w:numId w:val="25"/>
+        </w:numPr>
+        <w:shd w:val="clear" w:color="auto" w:fill="FFFFFF"/>
+        <w:spacing w:before="0" w:beforeAutospacing="0" w:after="60" w:afterAutospacing="0"/>
         <w:rPr>
           <w:rFonts w:ascii="Calibri body" w:hAnsi="Calibri body" w:cstheme="majorHAnsi"/>
           <w:color w:val="202124"/>
           <w:sz w:val="22"/>
           <w:szCs w:val="22"/>
         </w:rPr>
+      </w:pPr>
+      <w:r>
+        <w:rPr>
+          <w:rFonts w:ascii="Calibri body" w:hAnsi="Calibri body" w:cstheme="majorHAnsi"/>
+          <w:color w:val="202124"/>
+          <w:sz w:val="22"/>
+          <w:szCs w:val="22"/>
+        </w:rPr>
         <w:t>It has the capability to adapt to multiple situations.</w:t>
       </w:r>
     </w:p>
@@ -6003,10 +6028,7 @@
         <w:t xml:space="preserve"> Severity is how seriously the bug is affecting the application. The severity type is defined by the tester based on the written test cases and functionality</w:t>
       </w:r>
     </w:p>
-    <w:p>
-      <w:bookmarkStart w:id="0" w:name="_GoBack"/>
-      <w:bookmarkEnd w:id="0"/>
-    </w:p>
+    <w:p/>
     <w:p>
       <w:pPr>
         <w:pStyle w:val="ListParagraph"/>
@@ -11725,7 +11747,7 @@
 </file>
 
 <file path=customXml/itemProps1.xml><?xml version="1.0" encoding="utf-8"?>
-<ds:datastoreItem xmlns:ds="http://schemas.openxmlformats.org/officeDocument/2006/customXml" ds:itemID="{86A8697E-4D53-4969-AF87-595D9DAE2E69}">
+<ds:datastoreItem xmlns:ds="http://schemas.openxmlformats.org/officeDocument/2006/customXml" ds:itemID="{83A77E36-F5B1-49E2-A4EF-4BF4FC571A74}">
   <ds:schemaRefs>
     <ds:schemaRef ds:uri="http://schemas.openxmlformats.org/officeDocument/2006/bibliography"/>
   </ds:schemaRefs>

</xml_diff>